<commit_message>
Alcune migliorie e aggiunto romanzo del 900
</commit_message>
<xml_diff>
--- a/Italiano/Autori/Baudelarie.docx
+++ b/Italiano/Autori/Baudelarie.docx
@@ -1,6 +1,6 @@
 
 <file path=word/document.xml><?xml version="1.0" encoding="utf-8"?>
-<w:document xmlns:wpc="http://schemas.microsoft.com/office/word/2010/wordprocessingCanvas" xmlns:cx="http://schemas.microsoft.com/office/drawing/2014/chartex" xmlns:cx1="http://schemas.microsoft.com/office/drawing/2015/9/8/chartex" xmlns:mc="http://schemas.openxmlformats.org/markup-compatibility/2006" xmlns:o="urn:schemas-microsoft-com:office:office" xmlns:r="http://schemas.openxmlformats.org/officeDocument/2006/relationships" xmlns:m="http://schemas.openxmlformats.org/officeDocument/2006/math" xmlns:v="urn:schemas-microsoft-com:vml" xmlns:wp14="http://schemas.microsoft.com/office/word/2010/wordprocessingDrawing" xmlns:wp="http://schemas.openxmlformats.org/drawingml/2006/wordprocessingDrawing" xmlns:w10="urn:schemas-microsoft-com:office:word" xmlns:w="http://schemas.openxmlformats.org/wordprocessingml/2006/main" xmlns:w14="http://schemas.microsoft.com/office/word/2010/wordml" xmlns:w15="http://schemas.microsoft.com/office/word/2012/wordml" xmlns:w16se="http://schemas.microsoft.com/office/word/2015/wordml/symex" xmlns:wpg="http://schemas.microsoft.com/office/word/2010/wordprocessingGroup" xmlns:wpi="http://schemas.microsoft.com/office/word/2010/wordprocessingInk" xmlns:wne="http://schemas.microsoft.com/office/word/2006/wordml" xmlns:wps="http://schemas.microsoft.com/office/word/2010/wordprocessingShape" mc:Ignorable="w14 w15 w16se wp14">
+<w:document xmlns:wpc="http://schemas.microsoft.com/office/word/2010/wordprocessingCanvas" xmlns:mc="http://schemas.openxmlformats.org/markup-compatibility/2006" xmlns:o="urn:schemas-microsoft-com:office:office" xmlns:r="http://schemas.openxmlformats.org/officeDocument/2006/relationships" xmlns:m="http://schemas.openxmlformats.org/officeDocument/2006/math" xmlns:v="urn:schemas-microsoft-com:vml" xmlns:wp14="http://schemas.microsoft.com/office/word/2010/wordprocessingDrawing" xmlns:wp="http://schemas.openxmlformats.org/drawingml/2006/wordprocessingDrawing" xmlns:w10="urn:schemas-microsoft-com:office:word" xmlns:w="http://schemas.openxmlformats.org/wordprocessingml/2006/main" xmlns:w14="http://schemas.microsoft.com/office/word/2010/wordml" xmlns:w15="http://schemas.microsoft.com/office/word/2012/wordml" xmlns:wpg="http://schemas.microsoft.com/office/word/2010/wordprocessingGroup" xmlns:wpi="http://schemas.microsoft.com/office/word/2010/wordprocessingInk" xmlns:wne="http://schemas.microsoft.com/office/word/2006/wordml" xmlns:wps="http://schemas.microsoft.com/office/word/2010/wordprocessingShape" mc:Ignorable="w14 w15 wp14">
   <w:body>
     <w:p>
       <w:pPr>
@@ -10,8 +10,6 @@
           <w:szCs w:val="36"/>
         </w:rPr>
       </w:pPr>
-      <w:bookmarkStart w:id="0" w:name="_GoBack"/>
-      <w:bookmarkEnd w:id="0"/>
       <w:r>
         <w:rPr>
           <w:sz w:val="36"/>
@@ -22,6 +20,7 @@
     </w:p>
     <w:p>
       <w:pPr>
+        <w:jc w:val="both"/>
         <w:rPr>
           <w:sz w:val="24"/>
           <w:szCs w:val="24"/>
@@ -97,6 +96,7 @@
     </w:p>
     <w:p>
       <w:pPr>
+        <w:jc w:val="both"/>
         <w:rPr>
           <w:sz w:val="24"/>
           <w:szCs w:val="24"/>
@@ -112,6 +112,7 @@
     </w:p>
     <w:p>
       <w:pPr>
+        <w:jc w:val="both"/>
         <w:rPr>
           <w:sz w:val="24"/>
           <w:szCs w:val="24"/>
@@ -127,6 +128,7 @@
     </w:p>
     <w:p>
       <w:pPr>
+        <w:jc w:val="both"/>
         <w:rPr>
           <w:sz w:val="24"/>
           <w:szCs w:val="24"/>
@@ -149,6 +151,7 @@
     </w:p>
     <w:p>
       <w:pPr>
+        <w:jc w:val="both"/>
         <w:rPr>
           <w:sz w:val="24"/>
           <w:szCs w:val="24"/>
@@ -164,6 +167,7 @@
     </w:p>
     <w:p>
       <w:pPr>
+        <w:jc w:val="both"/>
         <w:rPr>
           <w:color w:val="FF0000"/>
           <w:sz w:val="28"/>
@@ -181,6 +185,7 @@
     </w:p>
     <w:p>
       <w:pPr>
+        <w:jc w:val="both"/>
         <w:rPr>
           <w:sz w:val="24"/>
           <w:szCs w:val="24"/>
@@ -196,6 +201,7 @@
     </w:p>
     <w:p>
       <w:pPr>
+        <w:jc w:val="both"/>
         <w:rPr>
           <w:sz w:val="24"/>
           <w:szCs w:val="24"/>
@@ -232,6 +238,7 @@
     </w:p>
     <w:p>
       <w:pPr>
+        <w:jc w:val="both"/>
         <w:rPr>
           <w:sz w:val="24"/>
           <w:szCs w:val="24"/>
@@ -244,9 +251,12 @@
         </w:rPr>
         <w:t xml:space="preserve">Nella seconda parte, Quadri parigini, si immerge nello squallido spettacolo della città industriale, di cui offre chiari esempi. </w:t>
       </w:r>
-    </w:p>
-    <w:p>
-      <w:pPr>
+      <w:bookmarkStart w:id="0" w:name="_GoBack"/>
+      <w:bookmarkEnd w:id="0"/>
+    </w:p>
+    <w:p>
+      <w:pPr>
+        <w:jc w:val="both"/>
         <w:rPr>
           <w:sz w:val="24"/>
           <w:szCs w:val="24"/>
@@ -262,6 +272,7 @@
     </w:p>
     <w:p>
       <w:pPr>
+        <w:jc w:val="both"/>
         <w:rPr>
           <w:sz w:val="24"/>
           <w:szCs w:val="24"/>
@@ -277,6 +288,7 @@
     </w:p>
     <w:p>
       <w:pPr>
+        <w:jc w:val="both"/>
         <w:rPr>
           <w:sz w:val="24"/>
           <w:szCs w:val="24"/>
@@ -292,6 +304,7 @@
     </w:p>
     <w:p>
       <w:pPr>
+        <w:jc w:val="both"/>
         <w:rPr>
           <w:sz w:val="24"/>
           <w:szCs w:val="24"/>
@@ -314,17 +327,18 @@
     </w:p>
     <w:p>
       <w:pPr>
-        <w:rPr>
-          <w:sz w:val="24"/>
-          <w:szCs w:val="24"/>
-        </w:rPr>
-      </w:pPr>
-      <w:r>
-        <w:rPr>
-          <w:sz w:val="24"/>
-          <w:szCs w:val="24"/>
-        </w:rPr>
-        <w:t xml:space="preserve">Questa infelicità è strettamente legata al momento storico in cui il poeta vive. Infatti la società moderna ha svuotato gli uomini di tutte le ragioni di vita se non quella del profitto. Non sono più </w:t>
+        <w:jc w:val="both"/>
+        <w:rPr>
+          <w:sz w:val="24"/>
+          <w:szCs w:val="24"/>
+        </w:rPr>
+      </w:pPr>
+      <w:r>
+        <w:rPr>
+          <w:sz w:val="24"/>
+          <w:szCs w:val="24"/>
+        </w:rPr>
+        <w:t xml:space="preserve">Questa infelicità è strettamente legata al momento storico in cui il poeta vive. Infatti la società moderna ha svuotato gli uomini di tutte le ragioni di vita se non quella del profitto. Non sono più possibili nemmeno le fughe attraverso la natura in quanto la società ormai ha contaminato tutto. </w:t>
       </w:r>
       <w:r>
         <w:rPr>
@@ -332,11 +346,12 @@
           <w:szCs w:val="24"/>
         </w:rPr>
         <w:lastRenderedPageBreak/>
-        <w:t>possibili nemmeno le fughe attraverso la natura in quanto la società ormai ha contaminato tutto. Nemmeno l’amore rappresenta una via di fuga in quanto la donna è vista come essere come essere corporeo a cui spetta la peggiore degradazione nella tomba da un lato, mentre dall’altro è vista come demonio in cerca di vittime da divorare.</w:t>
-      </w:r>
-    </w:p>
-    <w:p>
-      <w:pPr>
+        <w:t>Nemmeno l’amore rappresenta una via di fuga in quanto la donna è vista come essere come essere corporeo a cui spetta la peggiore degradazione nella tomba da un lato, mentre dall’altro è vista come demonio in cerca di vittime da divorare.</w:t>
+      </w:r>
+    </w:p>
+    <w:p>
+      <w:pPr>
+        <w:jc w:val="both"/>
         <w:rPr>
           <w:sz w:val="24"/>
           <w:szCs w:val="24"/>
@@ -373,6 +388,7 @@
     </w:p>
     <w:p>
       <w:pPr>
+        <w:jc w:val="both"/>
         <w:rPr>
           <w:sz w:val="24"/>
           <w:szCs w:val="24"/>
@@ -388,6 +404,7 @@
     </w:p>
     <w:p>
       <w:pPr>
+        <w:jc w:val="both"/>
         <w:rPr>
           <w:sz w:val="24"/>
           <w:szCs w:val="24"/>
@@ -403,6 +420,7 @@
     </w:p>
     <w:p>
       <w:pPr>
+        <w:jc w:val="both"/>
         <w:rPr>
           <w:sz w:val="24"/>
           <w:szCs w:val="24"/>
@@ -418,6 +436,7 @@
     </w:p>
     <w:p>
       <w:pPr>
+        <w:jc w:val="both"/>
         <w:rPr>
           <w:sz w:val="24"/>
           <w:szCs w:val="24"/>
@@ -442,7 +461,7 @@
 </file>
 
 <file path=word/styles.xml><?xml version="1.0" encoding="utf-8"?>
-<w:styles xmlns:mc="http://schemas.openxmlformats.org/markup-compatibility/2006" xmlns:r="http://schemas.openxmlformats.org/officeDocument/2006/relationships" xmlns:w="http://schemas.openxmlformats.org/wordprocessingml/2006/main" xmlns:w14="http://schemas.microsoft.com/office/word/2010/wordml" xmlns:w15="http://schemas.microsoft.com/office/word/2012/wordml" xmlns:w16se="http://schemas.microsoft.com/office/word/2015/wordml/symex" mc:Ignorable="w14 w15 w16se">
+<w:styles xmlns:mc="http://schemas.openxmlformats.org/markup-compatibility/2006" xmlns:r="http://schemas.openxmlformats.org/officeDocument/2006/relationships" xmlns:w="http://schemas.openxmlformats.org/wordprocessingml/2006/main" xmlns:w14="http://schemas.microsoft.com/office/word/2010/wordml" xmlns:w15="http://schemas.microsoft.com/office/word/2012/wordml" mc:Ignorable="w14 w15">
   <w:docDefaults>
     <w:rPrDefault>
       <w:rPr>
@@ -1145,7 +1164,7 @@
 </file>
 
 <file path=customXml/itemProps1.xml><?xml version="1.0" encoding="utf-8"?>
-<ds:datastoreItem xmlns:ds="http://schemas.openxmlformats.org/officeDocument/2006/customXml" ds:itemID="{ADC6F310-5A41-477C-A243-C0D42347244A}">
+<ds:datastoreItem xmlns:ds="http://schemas.openxmlformats.org/officeDocument/2006/customXml" ds:itemID="{56C8BEF8-555B-4EC6-821D-B43C3FD6E040}">
   <ds:schemaRefs>
     <ds:schemaRef ds:uri="http://schemas.openxmlformats.org/officeDocument/2006/bibliography"/>
   </ds:schemaRefs>

</xml_diff>

<commit_message>
Modificato Baudelaire e Pirandello
</commit_message>
<xml_diff>
--- a/Italiano/Autori/Baudelarie.docx
+++ b/Italiano/Autori/Baudelarie.docx
@@ -251,208 +251,243 @@
         </w:rPr>
         <w:t xml:space="preserve">Nella seconda parte, Quadri parigini, si immerge nello squallido spettacolo della città industriale, di cui offre chiari esempi. </w:t>
       </w:r>
+    </w:p>
+    <w:p>
+      <w:pPr>
+        <w:jc w:val="both"/>
+        <w:rPr>
+          <w:sz w:val="24"/>
+          <w:szCs w:val="24"/>
+        </w:rPr>
+      </w:pPr>
+      <w:r>
+        <w:rPr>
+          <w:sz w:val="24"/>
+          <w:szCs w:val="24"/>
+        </w:rPr>
+        <w:t>Nelle prossime due sezioni, Il vino e I fiori del male, parla di evasione verso l’esotico, procurati mediante l’alcool e la sregolatezza dei sensi. Arriverà addirittura a invocare satana in una preghiera volutamente blasfema.</w:t>
+      </w:r>
+    </w:p>
+    <w:p>
+      <w:pPr>
+        <w:jc w:val="both"/>
+        <w:rPr>
+          <w:sz w:val="24"/>
+          <w:szCs w:val="24"/>
+        </w:rPr>
+      </w:pPr>
+      <w:r>
+        <w:rPr>
+          <w:sz w:val="24"/>
+          <w:szCs w:val="24"/>
+        </w:rPr>
+        <w:t>Nell’ultima sezione, La morte, si rivolge al grande viaggio, visto come possibilità di esplorare l’ignoto.</w:t>
+      </w:r>
+    </w:p>
+    <w:p>
+      <w:pPr>
+        <w:jc w:val="both"/>
+        <w:rPr>
+          <w:sz w:val="24"/>
+          <w:szCs w:val="24"/>
+        </w:rPr>
+      </w:pPr>
+      <w:r>
+        <w:rPr>
+          <w:sz w:val="24"/>
+          <w:szCs w:val="24"/>
+        </w:rPr>
+        <w:t>Il titolo dell’opera è volutamente provocatorio. I fiori, sempre associati alla bellezza e alla purezza, sono ora associati al male e alla corruzione.</w:t>
+      </w:r>
+    </w:p>
+    <w:p>
+      <w:pPr>
+        <w:jc w:val="both"/>
+        <w:rPr>
+          <w:sz w:val="24"/>
+          <w:szCs w:val="24"/>
+        </w:rPr>
+      </w:pPr>
+      <w:r>
+        <w:rPr>
+          <w:sz w:val="24"/>
+          <w:szCs w:val="24"/>
+        </w:rPr>
+        <w:t xml:space="preserve">Il tutto si apre con una poesia rivolta al lettore: il poeta si presenta come </w:t>
+      </w:r>
+      <w:r>
+        <w:rPr>
+          <w:sz w:val="24"/>
+          <w:szCs w:val="24"/>
+        </w:rPr>
+        <w:t>gravato da tutti i peggiori vizi, il più immondo è comunque la noia, ma il colpo di scena è alla fine di questa introduzione, dove il poeta riconosce questi vizi anche nel lettore, chiamandolo “fratello”.</w:t>
+      </w:r>
+    </w:p>
+    <w:p>
+      <w:pPr>
+        <w:jc w:val="both"/>
+        <w:rPr>
+          <w:sz w:val="24"/>
+          <w:szCs w:val="24"/>
+        </w:rPr>
+      </w:pPr>
+      <w:r>
+        <w:rPr>
+          <w:sz w:val="24"/>
+          <w:szCs w:val="24"/>
+        </w:rPr>
+        <w:t>Questa infelicità è strettamente legata al momento storico in cui il poeta vive. Infatti la società moderna ha svuotato gli uomini di tutte le ragioni di vita se non quella del profitto. Non sono più possibili nemmeno le fughe attraverso la natura in quanto la società ormai ha contaminato tutto. Nemmeno l’amore rappresenta una via di fuga in quanto la donna è vista come essere come essere corporeo a cui spetta la peggiore degradazione nella tomba da un lato, mentre dall’altro è vista come demonio in cerca di vittime da divorare.</w:t>
+      </w:r>
+    </w:p>
+    <w:p>
+      <w:pPr>
+        <w:jc w:val="both"/>
+        <w:rPr>
+          <w:sz w:val="24"/>
+          <w:szCs w:val="24"/>
+        </w:rPr>
+      </w:pPr>
+      <w:r>
+        <w:rPr>
+          <w:sz w:val="24"/>
+          <w:szCs w:val="24"/>
+        </w:rPr>
+        <w:lastRenderedPageBreak/>
+        <w:t>Dal punto di vista formale la sua poesia inaugura due nuovi filoni della poesia moderna.</w:t>
+      </w:r>
+      <w:r>
+        <w:rPr>
+          <w:sz w:val="24"/>
+          <w:szCs w:val="24"/>
+        </w:rPr>
+        <w:t xml:space="preserve"> Da un lato cerca le “corrispondenze”, ovvero una rete di legami misteriosi, </w:t>
+      </w:r>
+      <w:r>
+        <w:rPr>
+          <w:sz w:val="24"/>
+          <w:szCs w:val="24"/>
+        </w:rPr>
+        <w:t>ricerca che sarà propria dei simbolisti pochi anni più tardi, dall’altro</w:t>
+      </w:r>
+      <w:r>
+        <w:rPr>
+          <w:sz w:val="24"/>
+          <w:szCs w:val="24"/>
+        </w:rPr>
+        <w:t xml:space="preserve"> usa molto l‘allegoria intesa come decodificazione incerta della realtà. La poesia di Baudelaire è spesso percorsa da una forte conflittualità interna. Possiamo trovare temi “sublimi” espressi attraverso immagini e termini degradati, impoetici.</w:t>
+      </w:r>
+    </w:p>
+    <w:p>
+      <w:pPr>
+        <w:jc w:val="both"/>
+        <w:rPr>
+          <w:sz w:val="24"/>
+          <w:szCs w:val="24"/>
+        </w:rPr>
+      </w:pPr>
+      <w:r>
+        <w:rPr>
+          <w:sz w:val="24"/>
+          <w:szCs w:val="24"/>
+        </w:rPr>
+        <w:t>Opere molto importanti al suo interno:</w:t>
+      </w:r>
+    </w:p>
+    <w:p>
+      <w:pPr>
+        <w:jc w:val="both"/>
+        <w:rPr>
+          <w:sz w:val="24"/>
+          <w:szCs w:val="24"/>
+        </w:rPr>
+      </w:pPr>
+      <w:r>
+        <w:rPr>
+          <w:sz w:val="24"/>
+          <w:szCs w:val="24"/>
+        </w:rPr>
+        <w:t>-Corrispondenze</w:t>
+      </w:r>
+      <w:r>
+        <w:rPr>
+          <w:sz w:val="24"/>
+          <w:szCs w:val="24"/>
+        </w:rPr>
+        <w:t>, in questa poesia si parla del collegamento dell’uomo con la natura, del fatto che i simboli che essa rappresenta sembrano familiari. Per sorgere i collegamenti bisogna rinunciare alla visione razionale e abbandonarsi alle sensazioni che mettono in comunicazione con il profondo.</w:t>
+      </w:r>
+    </w:p>
+    <w:p>
+      <w:pPr>
+        <w:jc w:val="both"/>
+        <w:rPr>
+          <w:sz w:val="24"/>
+          <w:szCs w:val="24"/>
+        </w:rPr>
+      </w:pPr>
+      <w:r>
+        <w:rPr>
+          <w:sz w:val="24"/>
+          <w:szCs w:val="24"/>
+        </w:rPr>
+        <w:t>-L’albatro</w:t>
+      </w:r>
+      <w:r>
+        <w:rPr>
+          <w:sz w:val="24"/>
+          <w:szCs w:val="24"/>
+        </w:rPr>
+        <w:t>, qui in poeta si paragona all’albatro, grande e maestoso uccello, quasi padrone dell’aria, ma goffo e impaciato sulla terra. Così il poeta ha le ali grandi di nobiltà d’animo, di c</w:t>
+      </w:r>
+      <w:r>
+        <w:rPr>
+          <w:sz w:val="24"/>
+          <w:szCs w:val="24"/>
+        </w:rPr>
+        <w:t>apacità intellettuali, di sens</w:t>
+      </w:r>
+      <w:r>
+        <w:rPr>
+          <w:sz w:val="24"/>
+          <w:szCs w:val="24"/>
+        </w:rPr>
+        <w:t>ibilità, ma una volta mescolato con gli uomini comuni il suo privilegio</w:t>
+      </w:r>
+      <w:r>
+        <w:rPr>
+          <w:sz w:val="24"/>
+          <w:szCs w:val="24"/>
+        </w:rPr>
+        <w:t xml:space="preserve"> diviene motivo di scherno per la società. </w:t>
+      </w:r>
+    </w:p>
+    <w:p>
+      <w:pPr>
+        <w:jc w:val="both"/>
+        <w:rPr>
+          <w:sz w:val="24"/>
+          <w:szCs w:val="24"/>
+        </w:rPr>
+      </w:pPr>
+      <w:r>
+        <w:rPr>
+          <w:sz w:val="24"/>
+          <w:szCs w:val="24"/>
+        </w:rPr>
+        <w:t>-Spleen</w:t>
+      </w:r>
+      <w:r>
+        <w:rPr>
+          <w:sz w:val="24"/>
+          <w:szCs w:val="24"/>
+        </w:rPr>
+        <w:t>, è la poesia centrale dei fiori del male. Qui viene trattato il tema dello Spleen, ovvero della noia e vengono utilizzate immagini molto violente. Una fra queste è la speranza, rappresentata da un pipistrello, un’altra è la rappresentazione del mondo, mostrato come una cella nella quale la pioggia rappresenta le sbarre.</w:t>
+      </w:r>
       <w:bookmarkStart w:id="0" w:name="_GoBack"/>
       <w:bookmarkEnd w:id="0"/>
     </w:p>
-    <w:p>
-      <w:pPr>
-        <w:jc w:val="both"/>
-        <w:rPr>
-          <w:sz w:val="24"/>
-          <w:szCs w:val="24"/>
-        </w:rPr>
-      </w:pPr>
-      <w:r>
-        <w:rPr>
-          <w:sz w:val="24"/>
-          <w:szCs w:val="24"/>
-        </w:rPr>
-        <w:t>Nelle prossime due sezioni, Il vino e I fiori del male, parla di evasione verso l’esotico, procurati mediante l’alcool e la sregolatezza dei sensi. Arriverà addirittura a invocare satana in una preghiera volutamente blasfema.</w:t>
-      </w:r>
-    </w:p>
-    <w:p>
-      <w:pPr>
-        <w:jc w:val="both"/>
-        <w:rPr>
-          <w:sz w:val="24"/>
-          <w:szCs w:val="24"/>
-        </w:rPr>
-      </w:pPr>
-      <w:r>
-        <w:rPr>
-          <w:sz w:val="24"/>
-          <w:szCs w:val="24"/>
-        </w:rPr>
-        <w:t>Nell’ultima sezione, La morte, si rivolge al grande viaggio, visto come possibilità di esplorare l’ignoto.</w:t>
-      </w:r>
-    </w:p>
-    <w:p>
-      <w:pPr>
-        <w:jc w:val="both"/>
-        <w:rPr>
-          <w:sz w:val="24"/>
-          <w:szCs w:val="24"/>
-        </w:rPr>
-      </w:pPr>
-      <w:r>
-        <w:rPr>
-          <w:sz w:val="24"/>
-          <w:szCs w:val="24"/>
-        </w:rPr>
-        <w:t>Il titolo dell’opera è volutamente provocatorio. I fiori, sempre associati alla bellezza e alla purezza, sono ora associati al male e alla corruzione.</w:t>
-      </w:r>
-    </w:p>
-    <w:p>
-      <w:pPr>
-        <w:jc w:val="both"/>
-        <w:rPr>
-          <w:sz w:val="24"/>
-          <w:szCs w:val="24"/>
-        </w:rPr>
-      </w:pPr>
-      <w:r>
-        <w:rPr>
-          <w:sz w:val="24"/>
-          <w:szCs w:val="24"/>
-        </w:rPr>
-        <w:t xml:space="preserve">Il tutto si apre con una poesia rivolta al lettore: il poeta si presenta come </w:t>
-      </w:r>
-      <w:r>
-        <w:rPr>
-          <w:sz w:val="24"/>
-          <w:szCs w:val="24"/>
-        </w:rPr>
-        <w:t>gravato da tutti i peggiori vizi, il più immondo è comunque la noia, ma il colpo di scena è alla fine di questa introduzione, dove il poeta riconosce questi vizi anche nel lettore, chiamandolo “fratello”.</w:t>
-      </w:r>
-    </w:p>
-    <w:p>
-      <w:pPr>
-        <w:jc w:val="both"/>
-        <w:rPr>
-          <w:sz w:val="24"/>
-          <w:szCs w:val="24"/>
-        </w:rPr>
-      </w:pPr>
-      <w:r>
-        <w:rPr>
-          <w:sz w:val="24"/>
-          <w:szCs w:val="24"/>
-        </w:rPr>
-        <w:t xml:space="preserve">Questa infelicità è strettamente legata al momento storico in cui il poeta vive. Infatti la società moderna ha svuotato gli uomini di tutte le ragioni di vita se non quella del profitto. Non sono più possibili nemmeno le fughe attraverso la natura in quanto la società ormai ha contaminato tutto. </w:t>
-      </w:r>
-      <w:r>
-        <w:rPr>
-          <w:sz w:val="24"/>
-          <w:szCs w:val="24"/>
-        </w:rPr>
-        <w:lastRenderedPageBreak/>
-        <w:t>Nemmeno l’amore rappresenta una via di fuga in quanto la donna è vista come essere come essere corporeo a cui spetta la peggiore degradazione nella tomba da un lato, mentre dall’altro è vista come demonio in cerca di vittime da divorare.</w:t>
-      </w:r>
-    </w:p>
-    <w:p>
-      <w:pPr>
-        <w:jc w:val="both"/>
-        <w:rPr>
-          <w:sz w:val="24"/>
-          <w:szCs w:val="24"/>
-        </w:rPr>
-      </w:pPr>
-      <w:r>
-        <w:rPr>
-          <w:sz w:val="24"/>
-          <w:szCs w:val="24"/>
-        </w:rPr>
-        <w:t>Dal punto di vista formale la sua poesia inaugura due nuovi filoni della poesia moderna.</w:t>
-      </w:r>
-      <w:r>
-        <w:rPr>
-          <w:sz w:val="24"/>
-          <w:szCs w:val="24"/>
-        </w:rPr>
-        <w:t xml:space="preserve"> Da un lato cerca le “corrispondenze”, ovvero una rete di legami misteriosi, </w:t>
-      </w:r>
-      <w:r>
-        <w:rPr>
-          <w:sz w:val="24"/>
-          <w:szCs w:val="24"/>
-        </w:rPr>
-        <w:t>ricerca che sarà propria dei simbolisti pochi anni più tardi, dall’altro</w:t>
-      </w:r>
-      <w:r>
-        <w:rPr>
-          <w:sz w:val="24"/>
-          <w:szCs w:val="24"/>
-        </w:rPr>
-        <w:t xml:space="preserve"> usa molto l‘allegoria intesa come decodificazione incerta della realtà. La poesia di Baudelaire è spesso percorsa da una forte conflittualità interna. Possiamo trovare temi “sublimi” espressi attraverso immagini e termini degradati, impoetici.</w:t>
-      </w:r>
-    </w:p>
-    <w:p>
-      <w:pPr>
-        <w:jc w:val="both"/>
-        <w:rPr>
-          <w:sz w:val="24"/>
-          <w:szCs w:val="24"/>
-        </w:rPr>
-      </w:pPr>
-      <w:r>
-        <w:rPr>
-          <w:sz w:val="24"/>
-          <w:szCs w:val="24"/>
-        </w:rPr>
-        <w:t>Opere molto importanti al suo interno:</w:t>
-      </w:r>
-    </w:p>
-    <w:p>
-      <w:pPr>
-        <w:jc w:val="both"/>
-        <w:rPr>
-          <w:sz w:val="24"/>
-          <w:szCs w:val="24"/>
-        </w:rPr>
-      </w:pPr>
-      <w:r>
-        <w:rPr>
-          <w:sz w:val="24"/>
-          <w:szCs w:val="24"/>
-        </w:rPr>
-        <w:t>-Corrispondenze</w:t>
-      </w:r>
-    </w:p>
-    <w:p>
-      <w:pPr>
-        <w:jc w:val="both"/>
-        <w:rPr>
-          <w:sz w:val="24"/>
-          <w:szCs w:val="24"/>
-        </w:rPr>
-      </w:pPr>
-      <w:r>
-        <w:rPr>
-          <w:sz w:val="24"/>
-          <w:szCs w:val="24"/>
-        </w:rPr>
-        <w:t>-L’albatro</w:t>
-      </w:r>
-    </w:p>
-    <w:p>
-      <w:pPr>
-        <w:jc w:val="both"/>
-        <w:rPr>
-          <w:sz w:val="24"/>
-          <w:szCs w:val="24"/>
-        </w:rPr>
-      </w:pPr>
-      <w:r>
-        <w:rPr>
-          <w:sz w:val="24"/>
-          <w:szCs w:val="24"/>
-        </w:rPr>
-        <w:t>-Spleen</w:t>
-      </w:r>
-    </w:p>
     <w:sectPr>
       <w:pgSz w:w="11906" w:h="16838"/>
-      <w:pgMar w:top="1417" w:right="1134" w:bottom="1134" w:left="1134" w:header="708" w:footer="708" w:gutter="0"/>
+      <w:pgMar w:top="720" w:right="720" w:bottom="720" w:left="720" w:header="708" w:footer="708" w:gutter="0"/>
       <w:cols w:space="708"/>
       <w:docGrid w:linePitch="360"/>
     </w:sectPr>
@@ -1164,7 +1199,7 @@
 </file>
 
 <file path=customXml/itemProps1.xml><?xml version="1.0" encoding="utf-8"?>
-<ds:datastoreItem xmlns:ds="http://schemas.openxmlformats.org/officeDocument/2006/customXml" ds:itemID="{56C8BEF8-555B-4EC6-821D-B43C3FD6E040}">
+<ds:datastoreItem xmlns:ds="http://schemas.openxmlformats.org/officeDocument/2006/customXml" ds:itemID="{FEF2500E-9013-4F34-945E-1BFB2FC3B216}">
   <ds:schemaRefs>
     <ds:schemaRef ds:uri="http://schemas.openxmlformats.org/officeDocument/2006/bibliography"/>
   </ds:schemaRefs>

</xml_diff>